<commit_message>
Structures updated Launch Criteria
</commit_message>
<xml_diff>
--- a/Admin/Documents/Subspace Rocket Launch.docx
+++ b/Admin/Documents/Subspace Rocket Launch.docx
@@ -1,6 +1,6 @@
 
 <file path=word/document.xml><?xml version="1.0" encoding="utf-8"?>
-<w:document xmlns:wpc="http://schemas.microsoft.com/office/word/2010/wordprocessingCanvas" xmlns:cx="http://schemas.microsoft.com/office/drawing/2014/chartex" xmlns:cx1="http://schemas.microsoft.com/office/drawing/2015/9/8/chartex" xmlns:cx2="http://schemas.microsoft.com/office/drawing/2015/10/21/chartex" xmlns:mc="http://schemas.openxmlformats.org/markup-compatibility/2006" xmlns:o="urn:schemas-microsoft-com:office:office" xmlns:r="http://schemas.openxmlformats.org/officeDocument/2006/relationships" xmlns:m="http://schemas.openxmlformats.org/officeDocument/2006/math" xmlns:v="urn:schemas-microsoft-com:vml" xmlns:wp14="http://schemas.microsoft.com/office/word/2010/wordprocessingDrawing" xmlns:wp="http://schemas.openxmlformats.org/drawingml/2006/wordprocessingDrawing" xmlns:w10="urn:schemas-microsoft-com:office:word" xmlns:w="http://schemas.openxmlformats.org/wordprocessingml/2006/main" xmlns:w14="http://schemas.microsoft.com/office/word/2010/wordml" xmlns:w15="http://schemas.microsoft.com/office/word/2012/wordml" xmlns:w16se="http://schemas.microsoft.com/office/word/2015/wordml/symex" xmlns:wpg="http://schemas.microsoft.com/office/word/2010/wordprocessingGroup" xmlns:wpi="http://schemas.microsoft.com/office/word/2010/wordprocessingInk" xmlns:wne="http://schemas.microsoft.com/office/word/2006/wordml" xmlns:wps="http://schemas.microsoft.com/office/word/2010/wordprocessingShape" mc:Ignorable="w14 w15 w16se wp14">
+<w:document xmlns:wpc="http://schemas.microsoft.com/office/word/2010/wordprocessingCanvas" xmlns:mo="http://schemas.microsoft.com/office/mac/office/2008/main" xmlns:mc="http://schemas.openxmlformats.org/markup-compatibility/2006" xmlns:mv="urn:schemas-microsoft-com:mac:vml" xmlns:o="urn:schemas-microsoft-com:office:office" xmlns:r="http://schemas.openxmlformats.org/officeDocument/2006/relationships" xmlns:m="http://schemas.openxmlformats.org/officeDocument/2006/math" xmlns:v="urn:schemas-microsoft-com:vml" xmlns:wp14="http://schemas.microsoft.com/office/word/2010/wordprocessingDrawing" xmlns:wp="http://schemas.openxmlformats.org/drawingml/2006/wordprocessingDrawing" xmlns:w10="urn:schemas-microsoft-com:office:word" xmlns:w="http://schemas.openxmlformats.org/wordprocessingml/2006/main" xmlns:w14="http://schemas.microsoft.com/office/word/2010/wordml" xmlns:w15="http://schemas.microsoft.com/office/word/2012/wordml" xmlns:wpg="http://schemas.microsoft.com/office/word/2010/wordprocessingGroup" xmlns:wpi="http://schemas.microsoft.com/office/word/2010/wordprocessingInk" xmlns:wne="http://schemas.microsoft.com/office/word/2006/wordml" xmlns:wps="http://schemas.microsoft.com/office/word/2010/wordprocessingShape" mc:Ignorable="w14 w15 wp14">
   <w:body>
     <w:p>
       <w:pPr>
@@ -12,10 +12,7 @@
       </w:r>
     </w:p>
     <w:p/>
-    <w:p>
-      <w:bookmarkStart w:id="0" w:name="_GoBack"/>
-      <w:bookmarkEnd w:id="0"/>
-    </w:p>
+    <w:p/>
     <w:p>
       <w:pPr>
         <w:pStyle w:val="Subtitle"/>
@@ -1421,22 +1418,22 @@
       <w:pPr>
         <w:pStyle w:val="Heading1"/>
       </w:pPr>
-      <w:bookmarkStart w:id="1" w:name="_Toc460448555"/>
+      <w:bookmarkStart w:id="0" w:name="_Toc460448555"/>
       <w:r>
         <w:lastRenderedPageBreak/>
         <w:t>Preface</w:t>
       </w:r>
+      <w:bookmarkEnd w:id="0"/>
+    </w:p>
+    <w:p>
+      <w:pPr>
+        <w:pStyle w:val="Heading2"/>
+      </w:pPr>
+      <w:bookmarkStart w:id="1" w:name="_Toc460448556"/>
+      <w:r>
+        <w:t>Vehicle Designation</w:t>
+      </w:r>
       <w:bookmarkEnd w:id="1"/>
-    </w:p>
-    <w:p>
-      <w:pPr>
-        <w:pStyle w:val="Heading2"/>
-      </w:pPr>
-      <w:bookmarkStart w:id="2" w:name="_Toc460448556"/>
-      <w:r>
-        <w:t>Vehicle Designation</w:t>
-      </w:r>
-      <w:bookmarkEnd w:id="2"/>
     </w:p>
     <w:p>
       <w:r>
@@ -1449,27 +1446,7 @@
           <w:color w:val="544E52"/>
           <w:shd w:val="clear" w:color="auto" w:fill="FFFFFF"/>
         </w:rPr>
-        <w:t xml:space="preserve">No More </w:t>
-      </w:r>
-      <w:proofErr w:type="spellStart"/>
-      <w:r>
-        <w:rPr>
-          <w:i/>
-          <w:iCs/>
-          <w:color w:val="544E52"/>
-          <w:shd w:val="clear" w:color="auto" w:fill="FFFFFF"/>
-        </w:rPr>
-        <w:t>Mr</w:t>
-      </w:r>
-      <w:proofErr w:type="spellEnd"/>
-      <w:r>
-        <w:rPr>
-          <w:i/>
-          <w:iCs/>
-          <w:color w:val="544E52"/>
-          <w:shd w:val="clear" w:color="auto" w:fill="FFFFFF"/>
-        </w:rPr>
-        <w:t xml:space="preserve"> Nice Guy.  </w:t>
+        <w:t xml:space="preserve">No More Mr Nice Guy.  </w:t>
       </w:r>
       <w:r>
         <w:rPr>
@@ -1501,79 +1478,71 @@
       <w:pPr>
         <w:pStyle w:val="Heading1"/>
       </w:pPr>
-      <w:bookmarkStart w:id="3" w:name="_Toc460448557"/>
+      <w:bookmarkStart w:id="2" w:name="_Toc460448557"/>
       <w:r>
         <w:t>Section 1: Project Overview</w:t>
       </w:r>
+      <w:bookmarkEnd w:id="2"/>
+    </w:p>
+    <w:p>
+      <w:pPr>
+        <w:pStyle w:val="Heading2"/>
+      </w:pPr>
+      <w:bookmarkStart w:id="3" w:name="_Toc460448558"/>
+      <w:r>
+        <w:t>1.1 Introduction</w:t>
+      </w:r>
       <w:bookmarkEnd w:id="3"/>
     </w:p>
     <w:p>
+      <w:r>
+        <w:t>The Triton Rocket Club is pursing the goal of being the first undergraduate university organization to launch a rocket past the Van Karmen line, 100 km, which is commonly known as the edge of space. In working towards achieving this goal, the club has been building incrementally larger solid motor rockets, making improvements each time based on empirical data.</w:t>
+      </w:r>
+    </w:p>
+    <w:p>
+      <w:r>
+        <w:t>This document outlines the design of the final launch before the club attempts the space shot.</w:t>
+      </w:r>
+    </w:p>
+    <w:p>
       <w:pPr>
         <w:pStyle w:val="Heading2"/>
       </w:pPr>
-      <w:bookmarkStart w:id="4" w:name="_Toc460448558"/>
-      <w:r>
-        <w:t>1.1 Introduction</w:t>
+      <w:bookmarkStart w:id="4" w:name="_Toc460448559"/>
+      <w:r>
+        <w:t>1.2 Design Teams</w:t>
       </w:r>
       <w:bookmarkEnd w:id="4"/>
     </w:p>
     <w:p>
       <w:r>
-        <w:t xml:space="preserve">The Triton Rocket Club is pursing the goal of being the first undergraduate university organization to launch a rocket past the Van </w:t>
-      </w:r>
-      <w:proofErr w:type="spellStart"/>
-      <w:r>
-        <w:t>Karmen</w:t>
-      </w:r>
-      <w:proofErr w:type="spellEnd"/>
-      <w:r>
-        <w:t xml:space="preserve"> line, 100 km, which is commonly known as the edge of space. In working towards achieving this goal, the club has been building incrementally larger solid motor rockets, making improvements each time based on empirical data.</w:t>
-      </w:r>
-    </w:p>
-    <w:p>
-      <w:r>
-        <w:t>This document outlines the design of the final launch before the club attempts the space shot.</w:t>
+        <w:t>This section will outline the design teams for the project</w:t>
       </w:r>
     </w:p>
     <w:p>
       <w:pPr>
         <w:pStyle w:val="Heading2"/>
       </w:pPr>
-      <w:bookmarkStart w:id="5" w:name="_Toc460448559"/>
-      <w:r>
-        <w:t>1.2 Design Teams</w:t>
+      <w:bookmarkStart w:id="5" w:name="_Toc460448560"/>
+      <w:r>
+        <w:t>1.3 Design Reviews</w:t>
       </w:r>
       <w:bookmarkEnd w:id="5"/>
     </w:p>
     <w:p>
       <w:r>
-        <w:t>This section will outline the design teams for the project</w:t>
+        <w:t>This section will outline the standard design review process for any system on the rocket</w:t>
       </w:r>
     </w:p>
     <w:p>
       <w:pPr>
         <w:pStyle w:val="Heading2"/>
       </w:pPr>
-      <w:bookmarkStart w:id="6" w:name="_Toc460448560"/>
-      <w:r>
-        <w:t>1.3 Design Reviews</w:t>
+      <w:bookmarkStart w:id="6" w:name="_Toc460448561"/>
+      <w:r>
+        <w:t>1.4 Launch Readiness Review</w:t>
       </w:r>
       <w:bookmarkEnd w:id="6"/>
-    </w:p>
-    <w:p>
-      <w:r>
-        <w:t>This section will outline the standard design review process for any system on the rocket</w:t>
-      </w:r>
-    </w:p>
-    <w:p>
-      <w:pPr>
-        <w:pStyle w:val="Heading2"/>
-      </w:pPr>
-      <w:bookmarkStart w:id="7" w:name="_Toc460448561"/>
-      <w:r>
-        <w:t>1.4 Launch Readiness Review</w:t>
-      </w:r>
-      <w:bookmarkEnd w:id="7"/>
     </w:p>
     <w:p>
       <w:pPr>
@@ -1594,9 +1563,93 @@
           <w:color w:val="544E52"/>
           <w:shd w:val="clear" w:color="auto" w:fill="FFFFFF"/>
         </w:rPr>
-        <w:t xml:space="preserve">No More </w:t>
-      </w:r>
-      <w:proofErr w:type="spellStart"/>
+        <w:t>No More Mr Nice Guy.</w:t>
+      </w:r>
+    </w:p>
+    <w:p>
+      <w:pPr>
+        <w:pStyle w:val="Heading2"/>
+        <w:rPr>
+          <w:shd w:val="clear" w:color="auto" w:fill="FFFFFF"/>
+        </w:rPr>
+      </w:pPr>
+      <w:bookmarkStart w:id="7" w:name="_Toc460448562"/>
+      <w:r>
+        <w:rPr>
+          <w:shd w:val="clear" w:color="auto" w:fill="FFFFFF"/>
+        </w:rPr>
+        <w:t>1.5 Mission Success/Failure</w:t>
+      </w:r>
+      <w:bookmarkEnd w:id="7"/>
+    </w:p>
+    <w:p>
+      <w:r>
+        <w:t>How to determine if the mission is a success or failure.</w:t>
+      </w:r>
+    </w:p>
+    <w:p>
+      <w:pPr>
+        <w:pStyle w:val="Heading1"/>
+      </w:pPr>
+      <w:bookmarkStart w:id="8" w:name="_Toc460448563"/>
+      <w:r>
+        <w:t>Section 2: Design Criteria</w:t>
+      </w:r>
+      <w:bookmarkEnd w:id="8"/>
+    </w:p>
+    <w:p>
+      <w:pPr>
+        <w:pStyle w:val="Heading2"/>
+      </w:pPr>
+      <w:bookmarkStart w:id="9" w:name="_Toc460448564"/>
+      <w:r>
+        <w:t>2.1 Altitude</w:t>
+      </w:r>
+      <w:bookmarkEnd w:id="9"/>
+    </w:p>
+    <w:p>
+      <w:r>
+        <w:t xml:space="preserve">The target altitude for </w:t>
+      </w:r>
+      <w:r>
+        <w:rPr>
+          <w:i/>
+        </w:rPr>
+        <w:t>No More Mr Nice Guy</w:t>
+      </w:r>
+      <w:r>
+        <w:t xml:space="preserve"> is 50 km.</w:t>
+      </w:r>
+    </w:p>
+    <w:p>
+      <w:pPr>
+        <w:pStyle w:val="Heading2"/>
+      </w:pPr>
+      <w:bookmarkStart w:id="10" w:name="_Toc460448565"/>
+      <w:r>
+        <w:t>2.2 Two Stage Design</w:t>
+      </w:r>
+      <w:bookmarkEnd w:id="10"/>
+    </w:p>
+    <w:p>
+      <w:r>
+        <w:t>This will be the first two-stage rocket that Triton Rocket Club has attempted to build. The intent with building a two-stage rocket is to get to a higher altitude with a smaller mass ratio. Furthermore, building a two-stage rocket provides a unique challenge for all the engineering groups. This allows for the organization to perform one of its main functions; the development of good engineers.</w:t>
+      </w:r>
+    </w:p>
+    <w:p>
+      <w:pPr>
+        <w:pStyle w:val="Heading2"/>
+      </w:pPr>
+      <w:bookmarkStart w:id="11" w:name="_Toc460448566"/>
+      <w:r>
+        <w:t>2.3 Propulsion</w:t>
+      </w:r>
+      <w:bookmarkEnd w:id="11"/>
+    </w:p>
+    <w:p>
+      <w:r>
+        <w:t xml:space="preserve">Propulsion for </w:t>
+      </w:r>
       <w:r>
         <w:rPr>
           <w:i/>
@@ -1604,9 +1657,52 @@
           <w:color w:val="544E52"/>
           <w:shd w:val="clear" w:color="auto" w:fill="FFFFFF"/>
         </w:rPr>
-        <w:t>Mr</w:t>
-      </w:r>
-      <w:proofErr w:type="spellEnd"/>
+        <w:t xml:space="preserve">No More Mr Nice Guy </w:t>
+      </w:r>
+      <w:r>
+        <w:rPr>
+          <w:iCs/>
+          <w:color w:val="544E52"/>
+          <w:shd w:val="clear" w:color="auto" w:fill="FFFFFF"/>
+        </w:rPr>
+        <w:t>should demonstrate remote ignition capabilities of the second stage.</w:t>
+      </w:r>
+    </w:p>
+    <w:p>
+      <w:pPr>
+        <w:pStyle w:val="Heading2"/>
+      </w:pPr>
+      <w:bookmarkStart w:id="12" w:name="_Toc460448567"/>
+      <w:r>
+        <w:t>2.4 Avionics</w:t>
+      </w:r>
+      <w:bookmarkEnd w:id="12"/>
+    </w:p>
+    <w:p>
+      <w:r>
+        <w:t>Avionics has a lot of stuff</w:t>
+      </w:r>
+      <w:r>
+        <w:t>.</w:t>
+      </w:r>
+      <w:bookmarkStart w:id="13" w:name="_GoBack"/>
+      <w:bookmarkEnd w:id="13"/>
+    </w:p>
+    <w:p>
+      <w:pPr>
+        <w:pStyle w:val="Heading2"/>
+      </w:pPr>
+      <w:bookmarkStart w:id="14" w:name="_Toc460448568"/>
+      <w:r>
+        <w:lastRenderedPageBreak/>
+        <w:t>2.5 Space Launch Vehicle</w:t>
+      </w:r>
+      <w:bookmarkEnd w:id="14"/>
+    </w:p>
+    <w:p>
+      <w:r>
+        <w:t xml:space="preserve">The Space Launch Vehicle is the design of both the first and second stage of </w:t>
+      </w:r>
       <w:r>
         <w:rPr>
           <w:i/>
@@ -1614,106 +1710,30 @@
           <w:color w:val="544E52"/>
           <w:shd w:val="clear" w:color="auto" w:fill="FFFFFF"/>
         </w:rPr>
-        <w:t xml:space="preserve"> Nice Guy.</w:t>
-      </w:r>
-    </w:p>
-    <w:p>
-      <w:pPr>
-        <w:pStyle w:val="Heading2"/>
+        <w:t xml:space="preserve">No More Mr Nice Guy. </w:t>
+      </w:r>
+      <w:r>
         <w:rPr>
+          <w:iCs/>
+          <w:color w:val="544E52"/>
           <w:shd w:val="clear" w:color="auto" w:fill="FFFFFF"/>
         </w:rPr>
-      </w:pPr>
-      <w:bookmarkStart w:id="8" w:name="_Toc460448562"/>
-      <w:r>
-        <w:rPr>
-          <w:shd w:val="clear" w:color="auto" w:fill="FFFFFF"/>
-        </w:rPr>
-        <w:t>1.5 Mission Success/Failure</w:t>
-      </w:r>
-      <w:bookmarkEnd w:id="8"/>
-    </w:p>
-    <w:p>
-      <w:r>
-        <w:t>How to determine if the mission is a success or failure.</w:t>
-      </w:r>
-    </w:p>
-    <w:p>
-      <w:pPr>
-        <w:pStyle w:val="Heading1"/>
-      </w:pPr>
-      <w:bookmarkStart w:id="9" w:name="_Toc460448563"/>
-      <w:r>
-        <w:t>Section 2: Design Criteria</w:t>
-      </w:r>
-      <w:bookmarkEnd w:id="9"/>
+        <w:t>The design should ensure that cost, in terms of materials, weight, and size, are minimized by using a two-stage vehicle as opposed to a single stage.</w:t>
+      </w:r>
     </w:p>
     <w:p>
       <w:pPr>
         <w:pStyle w:val="Heading2"/>
       </w:pPr>
-      <w:bookmarkStart w:id="10" w:name="_Toc460448564"/>
-      <w:r>
-        <w:t>2.1 Altitude</w:t>
-      </w:r>
-      <w:bookmarkEnd w:id="10"/>
-    </w:p>
-    <w:p>
-      <w:r>
-        <w:t xml:space="preserve">The target altitude for </w:t>
-      </w:r>
-      <w:r>
-        <w:rPr>
-          <w:i/>
-        </w:rPr>
-        <w:t xml:space="preserve">No More </w:t>
-      </w:r>
-      <w:proofErr w:type="spellStart"/>
-      <w:r>
-        <w:rPr>
-          <w:i/>
-        </w:rPr>
-        <w:t>Mr</w:t>
-      </w:r>
-      <w:proofErr w:type="spellEnd"/>
-      <w:r>
-        <w:rPr>
-          <w:i/>
-        </w:rPr>
-        <w:t xml:space="preserve"> Nice Guy</w:t>
-      </w:r>
-      <w:r>
-        <w:t xml:space="preserve"> is 50 km.</w:t>
-      </w:r>
-    </w:p>
-    <w:p>
-      <w:pPr>
-        <w:pStyle w:val="Heading2"/>
-      </w:pPr>
-      <w:bookmarkStart w:id="11" w:name="_Toc460448565"/>
-      <w:r>
-        <w:t>2.2 Two Stage Design</w:t>
-      </w:r>
-      <w:bookmarkEnd w:id="11"/>
-    </w:p>
-    <w:p>
-      <w:r>
-        <w:t>This will be the first two-stage rocket that Triton Rocket Club has attempted to build. The intent with building a two-stage rocket is to get to a higher altitude with a smaller mass ratio. Furthermore, building a two-stage rocket provides a unique challenge for all the engineering groups. This allows for the organization to perform one of its main functions; the development of good engineers.</w:t>
-      </w:r>
-    </w:p>
-    <w:p>
-      <w:pPr>
-        <w:pStyle w:val="Heading2"/>
-      </w:pPr>
-      <w:bookmarkStart w:id="12" w:name="_Toc460448566"/>
-      <w:r>
-        <w:t>2.3 Propulsion</w:t>
-      </w:r>
-      <w:bookmarkEnd w:id="12"/>
-    </w:p>
-    <w:p>
-      <w:r>
-        <w:t xml:space="preserve">Propulsion for </w:t>
+      <w:bookmarkStart w:id="15" w:name="_Toc460448569"/>
+      <w:r>
+        <w:t>2.6 Structures</w:t>
+      </w:r>
+      <w:bookmarkEnd w:id="15"/>
+    </w:p>
+    <w:p>
+      <w:r>
+        <w:t xml:space="preserve">Structures for </w:t>
       </w:r>
       <w:r>
         <w:rPr>
@@ -1722,19 +1742,62 @@
           <w:color w:val="544E52"/>
           <w:shd w:val="clear" w:color="auto" w:fill="FFFFFF"/>
         </w:rPr>
-        <w:t xml:space="preserve">No More </w:t>
-      </w:r>
-      <w:proofErr w:type="spellStart"/>
-      <w:r>
+        <w:t>No More Mr Nice Guy</w:t>
+      </w:r>
+      <w:r>
+        <w:rPr>
+          <w:iCs/>
+          <w:color w:val="544E52"/>
+          <w:shd w:val="clear" w:color="auto" w:fill="FFFFFF"/>
+        </w:rPr>
+        <w:t xml:space="preserve"> requires a launch tower that can accommodate a two-stage vehicle.</w:t>
+      </w:r>
+      <w:r>
+        <w:rPr>
+          <w:iCs/>
+          <w:color w:val="544E52"/>
+          <w:shd w:val="clear" w:color="auto" w:fill="FFFFFF"/>
+        </w:rPr>
+        <w:t xml:space="preserve"> The current launch tower is capable of housing a two-stage rocket. Holes must be drilled to adjust the launch rails to the appropriate rocket diameter. The logistics of transportation of the tower currently requires two trucks due to each half of the tower being 8’ tall and having a base of 3’ x 3’. Lifting the tower with a heavy rocket inside it will require a few people and ropes, potentially with the assistance of a wench.</w:t>
+      </w:r>
+    </w:p>
+    <w:p>
+      <w:pPr>
+        <w:pStyle w:val="Heading2"/>
+      </w:pPr>
+      <w:bookmarkStart w:id="16" w:name="_Toc460448570"/>
+      <w:r>
+        <w:t>2.7 Launch Operations</w:t>
+      </w:r>
+      <w:bookmarkEnd w:id="16"/>
+    </w:p>
+    <w:p>
+      <w:r>
+        <w:t>Launch Operations primary function is to ensure launch conditions are sufficient for launch. Launch Operations will also receive telemetry from the rocket and monitor its performance.</w:t>
+      </w:r>
+    </w:p>
+    <w:p>
+      <w:pPr>
+        <w:pStyle w:val="Heading2"/>
+      </w:pPr>
+      <w:bookmarkStart w:id="17" w:name="_Toc460448571"/>
+      <w:r>
+        <w:t>2.8 Payload</w:t>
+      </w:r>
+      <w:bookmarkEnd w:id="17"/>
+    </w:p>
+    <w:p>
+      <w:pPr>
         <w:rPr>
           <w:i/>
           <w:iCs/>
           <w:color w:val="544E52"/>
           <w:shd w:val="clear" w:color="auto" w:fill="FFFFFF"/>
         </w:rPr>
-        <w:t>Mr</w:t>
-      </w:r>
-      <w:proofErr w:type="spellEnd"/>
+      </w:pPr>
+      <w:r>
+        <w:t xml:space="preserve">To be determined if a scientific payload will be launched on </w:t>
+      </w:r>
       <w:r>
         <w:rPr>
           <w:i/>
@@ -1742,202 +1805,7 @@
           <w:color w:val="544E52"/>
           <w:shd w:val="clear" w:color="auto" w:fill="FFFFFF"/>
         </w:rPr>
-        <w:t xml:space="preserve"> Nice Guy </w:t>
-      </w:r>
-      <w:r>
-        <w:rPr>
-          <w:iCs/>
-          <w:color w:val="544E52"/>
-          <w:shd w:val="clear" w:color="auto" w:fill="FFFFFF"/>
-        </w:rPr>
-        <w:t>should demonstrate remote ignition capabilities of the second stage.</w:t>
-      </w:r>
-    </w:p>
-    <w:p>
-      <w:pPr>
-        <w:pStyle w:val="Heading2"/>
-      </w:pPr>
-      <w:bookmarkStart w:id="13" w:name="_Toc460448567"/>
-      <w:r>
-        <w:t>2.4 Avionics</w:t>
-      </w:r>
-      <w:bookmarkEnd w:id="13"/>
-    </w:p>
-    <w:p>
-      <w:r>
-        <w:t>Avionics has a lot of stuff</w:t>
-      </w:r>
-    </w:p>
-    <w:p>
-      <w:pPr>
-        <w:pStyle w:val="Heading2"/>
-      </w:pPr>
-      <w:bookmarkStart w:id="14" w:name="_Toc460448568"/>
-      <w:r>
-        <w:lastRenderedPageBreak/>
-        <w:t>2.5 Space Launch Vehicle</w:t>
-      </w:r>
-      <w:bookmarkEnd w:id="14"/>
-    </w:p>
-    <w:p>
-      <w:r>
-        <w:t xml:space="preserve">The Space Launch Vehicle is the design of both the first and second stage of </w:t>
-      </w:r>
-      <w:r>
-        <w:rPr>
-          <w:i/>
-          <w:iCs/>
-          <w:color w:val="544E52"/>
-          <w:shd w:val="clear" w:color="auto" w:fill="FFFFFF"/>
-        </w:rPr>
-        <w:t xml:space="preserve">No More </w:t>
-      </w:r>
-      <w:proofErr w:type="spellStart"/>
-      <w:r>
-        <w:rPr>
-          <w:i/>
-          <w:iCs/>
-          <w:color w:val="544E52"/>
-          <w:shd w:val="clear" w:color="auto" w:fill="FFFFFF"/>
-        </w:rPr>
-        <w:t>Mr</w:t>
-      </w:r>
-      <w:proofErr w:type="spellEnd"/>
-      <w:r>
-        <w:rPr>
-          <w:i/>
-          <w:iCs/>
-          <w:color w:val="544E52"/>
-          <w:shd w:val="clear" w:color="auto" w:fill="FFFFFF"/>
-        </w:rPr>
-        <w:t xml:space="preserve"> Nice Guy. </w:t>
-      </w:r>
-      <w:r>
-        <w:rPr>
-          <w:iCs/>
-          <w:color w:val="544E52"/>
-          <w:shd w:val="clear" w:color="auto" w:fill="FFFFFF"/>
-        </w:rPr>
-        <w:t>The design should ensure that cost, in terms of materials, weight, and size, are minimized by using a two-stage vehicle as opposed to a single stage.</w:t>
-      </w:r>
-    </w:p>
-    <w:p>
-      <w:pPr>
-        <w:pStyle w:val="Heading2"/>
-      </w:pPr>
-      <w:bookmarkStart w:id="15" w:name="_Toc460448569"/>
-      <w:r>
-        <w:t>2.6 Structures</w:t>
-      </w:r>
-      <w:bookmarkEnd w:id="15"/>
-    </w:p>
-    <w:p>
-      <w:r>
-        <w:t xml:space="preserve">Structures for </w:t>
-      </w:r>
-      <w:r>
-        <w:rPr>
-          <w:i/>
-          <w:iCs/>
-          <w:color w:val="544E52"/>
-          <w:shd w:val="clear" w:color="auto" w:fill="FFFFFF"/>
-        </w:rPr>
-        <w:t xml:space="preserve">No More </w:t>
-      </w:r>
-      <w:proofErr w:type="spellStart"/>
-      <w:r>
-        <w:rPr>
-          <w:i/>
-          <w:iCs/>
-          <w:color w:val="544E52"/>
-          <w:shd w:val="clear" w:color="auto" w:fill="FFFFFF"/>
-        </w:rPr>
-        <w:t>Mr</w:t>
-      </w:r>
-      <w:proofErr w:type="spellEnd"/>
-      <w:r>
-        <w:rPr>
-          <w:i/>
-          <w:iCs/>
-          <w:color w:val="544E52"/>
-          <w:shd w:val="clear" w:color="auto" w:fill="FFFFFF"/>
-        </w:rPr>
-        <w:t xml:space="preserve"> Nice Guy</w:t>
-      </w:r>
-      <w:r>
-        <w:rPr>
-          <w:iCs/>
-          <w:color w:val="544E52"/>
-          <w:shd w:val="clear" w:color="auto" w:fill="FFFFFF"/>
-        </w:rPr>
-        <w:t xml:space="preserve"> requires a launch tower that can accommodate a two-stage vehicle.</w:t>
-      </w:r>
-    </w:p>
-    <w:p>
-      <w:pPr>
-        <w:pStyle w:val="Heading2"/>
-      </w:pPr>
-      <w:bookmarkStart w:id="16" w:name="_Toc460448570"/>
-      <w:r>
-        <w:t>2.7 Launch Operations</w:t>
-      </w:r>
-      <w:bookmarkEnd w:id="16"/>
-    </w:p>
-    <w:p>
-      <w:r>
-        <w:t>Launch Operations primary function is to ensure launch conditions are sufficient for launch. Launch Operations will also receive telemetry from the rocket and monitor its performance.</w:t>
-      </w:r>
-    </w:p>
-    <w:p>
-      <w:pPr>
-        <w:pStyle w:val="Heading2"/>
-      </w:pPr>
-      <w:bookmarkStart w:id="17" w:name="_Toc460448571"/>
-      <w:r>
-        <w:t>2.8 Payload</w:t>
-      </w:r>
-      <w:bookmarkEnd w:id="17"/>
-    </w:p>
-    <w:p>
-      <w:pPr>
-        <w:rPr>
-          <w:i/>
-          <w:iCs/>
-          <w:color w:val="544E52"/>
-          <w:shd w:val="clear" w:color="auto" w:fill="FFFFFF"/>
-        </w:rPr>
-      </w:pPr>
-      <w:r>
-        <w:t xml:space="preserve">To be determined if a scientific payload will be launched on </w:t>
-      </w:r>
-      <w:r>
-        <w:rPr>
-          <w:i/>
-          <w:iCs/>
-          <w:color w:val="544E52"/>
-          <w:shd w:val="clear" w:color="auto" w:fill="FFFFFF"/>
-        </w:rPr>
-        <w:t xml:space="preserve">No More </w:t>
-      </w:r>
-      <w:proofErr w:type="spellStart"/>
-      <w:r>
-        <w:rPr>
-          <w:i/>
-          <w:iCs/>
-          <w:color w:val="544E52"/>
-          <w:shd w:val="clear" w:color="auto" w:fill="FFFFFF"/>
-        </w:rPr>
-        <w:t>Mr</w:t>
-      </w:r>
-      <w:proofErr w:type="spellEnd"/>
-      <w:r>
-        <w:rPr>
-          <w:i/>
-          <w:iCs/>
-          <w:color w:val="544E52"/>
-          <w:shd w:val="clear" w:color="auto" w:fill="FFFFFF"/>
-        </w:rPr>
-        <w:t xml:space="preserve"> Nice Guy.</w:t>
+        <w:t>No More Mr Nice Guy.</w:t>
       </w:r>
     </w:p>
     <w:p>
@@ -1984,7 +1852,7 @@
 </file>
 
 <file path=word/endnotes.xml><?xml version="1.0" encoding="utf-8"?>
-<w:endnotes xmlns:wpc="http://schemas.microsoft.com/office/word/2010/wordprocessingCanvas" xmlns:cx="http://schemas.microsoft.com/office/drawing/2014/chartex" xmlns:cx1="http://schemas.microsoft.com/office/drawing/2015/9/8/chartex" xmlns:cx2="http://schemas.microsoft.com/office/drawing/2015/10/21/chartex" xmlns:mc="http://schemas.openxmlformats.org/markup-compatibility/2006" xmlns:o="urn:schemas-microsoft-com:office:office" xmlns:r="http://schemas.openxmlformats.org/officeDocument/2006/relationships" xmlns:m="http://schemas.openxmlformats.org/officeDocument/2006/math" xmlns:v="urn:schemas-microsoft-com:vml" xmlns:wp14="http://schemas.microsoft.com/office/word/2010/wordprocessingDrawing" xmlns:wp="http://schemas.openxmlformats.org/drawingml/2006/wordprocessingDrawing" xmlns:w10="urn:schemas-microsoft-com:office:word" xmlns:w="http://schemas.openxmlformats.org/wordprocessingml/2006/main" xmlns:w14="http://schemas.microsoft.com/office/word/2010/wordml" xmlns:w15="http://schemas.microsoft.com/office/word/2012/wordml" xmlns:w16se="http://schemas.microsoft.com/office/word/2015/wordml/symex" xmlns:wpg="http://schemas.microsoft.com/office/word/2010/wordprocessingGroup" xmlns:wpi="http://schemas.microsoft.com/office/word/2010/wordprocessingInk" xmlns:wne="http://schemas.microsoft.com/office/word/2006/wordml" xmlns:wps="http://schemas.microsoft.com/office/word/2010/wordprocessingShape" mc:Ignorable="w14 w15 w16se wp14">
+<w:endnotes xmlns:wpc="http://schemas.microsoft.com/office/word/2010/wordprocessingCanvas" xmlns:mo="http://schemas.microsoft.com/office/mac/office/2008/main" xmlns:mc="http://schemas.openxmlformats.org/markup-compatibility/2006" xmlns:mv="urn:schemas-microsoft-com:mac:vml" xmlns:o="urn:schemas-microsoft-com:office:office" xmlns:r="http://schemas.openxmlformats.org/officeDocument/2006/relationships" xmlns:m="http://schemas.openxmlformats.org/officeDocument/2006/math" xmlns:v="urn:schemas-microsoft-com:vml" xmlns:wp14="http://schemas.microsoft.com/office/word/2010/wordprocessingDrawing" xmlns:wp="http://schemas.openxmlformats.org/drawingml/2006/wordprocessingDrawing" xmlns:w10="urn:schemas-microsoft-com:office:word" xmlns:w="http://schemas.openxmlformats.org/wordprocessingml/2006/main" xmlns:w14="http://schemas.microsoft.com/office/word/2010/wordml" xmlns:w15="http://schemas.microsoft.com/office/word/2012/wordml" xmlns:wpg="http://schemas.microsoft.com/office/word/2010/wordprocessingGroup" xmlns:wpi="http://schemas.microsoft.com/office/word/2010/wordprocessingInk" xmlns:wne="http://schemas.microsoft.com/office/word/2006/wordml" xmlns:wps="http://schemas.microsoft.com/office/word/2010/wordprocessingShape" mc:Ignorable="w14 w15 wp14">
   <w:endnote w:type="separator" w:id="-1">
     <w:p>
       <w:pPr>
@@ -2009,7 +1877,7 @@
 </file>
 
 <file path=word/footer1.xml><?xml version="1.0" encoding="utf-8"?>
-<w:ftr xmlns:wpc="http://schemas.microsoft.com/office/word/2010/wordprocessingCanvas" xmlns:cx="http://schemas.microsoft.com/office/drawing/2014/chartex" xmlns:cx1="http://schemas.microsoft.com/office/drawing/2015/9/8/chartex" xmlns:cx2="http://schemas.microsoft.com/office/drawing/2015/10/21/chartex" xmlns:mc="http://schemas.openxmlformats.org/markup-compatibility/2006" xmlns:o="urn:schemas-microsoft-com:office:office" xmlns:r="http://schemas.openxmlformats.org/officeDocument/2006/relationships" xmlns:m="http://schemas.openxmlformats.org/officeDocument/2006/math" xmlns:v="urn:schemas-microsoft-com:vml" xmlns:wp14="http://schemas.microsoft.com/office/word/2010/wordprocessingDrawing" xmlns:wp="http://schemas.openxmlformats.org/drawingml/2006/wordprocessingDrawing" xmlns:w10="urn:schemas-microsoft-com:office:word" xmlns:w="http://schemas.openxmlformats.org/wordprocessingml/2006/main" xmlns:w14="http://schemas.microsoft.com/office/word/2010/wordml" xmlns:w15="http://schemas.microsoft.com/office/word/2012/wordml" xmlns:w16se="http://schemas.microsoft.com/office/word/2015/wordml/symex" xmlns:wpg="http://schemas.microsoft.com/office/word/2010/wordprocessingGroup" xmlns:wpi="http://schemas.microsoft.com/office/word/2010/wordprocessingInk" xmlns:wne="http://schemas.microsoft.com/office/word/2006/wordml" xmlns:wps="http://schemas.microsoft.com/office/word/2010/wordprocessingShape" mc:Ignorable="w14 w15 w16se wp14">
+<w:ftr xmlns:wpc="http://schemas.microsoft.com/office/word/2010/wordprocessingCanvas" xmlns:mo="http://schemas.microsoft.com/office/mac/office/2008/main" xmlns:mc="http://schemas.openxmlformats.org/markup-compatibility/2006" xmlns:mv="urn:schemas-microsoft-com:mac:vml" xmlns:o="urn:schemas-microsoft-com:office:office" xmlns:r="http://schemas.openxmlformats.org/officeDocument/2006/relationships" xmlns:m="http://schemas.openxmlformats.org/officeDocument/2006/math" xmlns:v="urn:schemas-microsoft-com:vml" xmlns:wp14="http://schemas.microsoft.com/office/word/2010/wordprocessingDrawing" xmlns:wp="http://schemas.openxmlformats.org/drawingml/2006/wordprocessingDrawing" xmlns:w10="urn:schemas-microsoft-com:office:word" xmlns:w="http://schemas.openxmlformats.org/wordprocessingml/2006/main" xmlns:w14="http://schemas.microsoft.com/office/word/2010/wordml" xmlns:w15="http://schemas.microsoft.com/office/word/2012/wordml" xmlns:wpg="http://schemas.microsoft.com/office/word/2010/wordprocessingGroup" xmlns:wpi="http://schemas.microsoft.com/office/word/2010/wordprocessingInk" xmlns:wne="http://schemas.microsoft.com/office/word/2006/wordml" xmlns:wps="http://schemas.microsoft.com/office/word/2010/wordprocessingShape" mc:Ignorable="w14 w15 wp14">
   <w:p>
     <w:pPr>
       <w:pStyle w:val="Footer"/>
@@ -2025,7 +1893,7 @@
 </file>
 
 <file path=word/footnotes.xml><?xml version="1.0" encoding="utf-8"?>
-<w:footnotes xmlns:wpc="http://schemas.microsoft.com/office/word/2010/wordprocessingCanvas" xmlns:cx="http://schemas.microsoft.com/office/drawing/2014/chartex" xmlns:cx1="http://schemas.microsoft.com/office/drawing/2015/9/8/chartex" xmlns:cx2="http://schemas.microsoft.com/office/drawing/2015/10/21/chartex" xmlns:mc="http://schemas.openxmlformats.org/markup-compatibility/2006" xmlns:o="urn:schemas-microsoft-com:office:office" xmlns:r="http://schemas.openxmlformats.org/officeDocument/2006/relationships" xmlns:m="http://schemas.openxmlformats.org/officeDocument/2006/math" xmlns:v="urn:schemas-microsoft-com:vml" xmlns:wp14="http://schemas.microsoft.com/office/word/2010/wordprocessingDrawing" xmlns:wp="http://schemas.openxmlformats.org/drawingml/2006/wordprocessingDrawing" xmlns:w10="urn:schemas-microsoft-com:office:word" xmlns:w="http://schemas.openxmlformats.org/wordprocessingml/2006/main" xmlns:w14="http://schemas.microsoft.com/office/word/2010/wordml" xmlns:w15="http://schemas.microsoft.com/office/word/2012/wordml" xmlns:w16se="http://schemas.microsoft.com/office/word/2015/wordml/symex" xmlns:wpg="http://schemas.microsoft.com/office/word/2010/wordprocessingGroup" xmlns:wpi="http://schemas.microsoft.com/office/word/2010/wordprocessingInk" xmlns:wne="http://schemas.microsoft.com/office/word/2006/wordml" xmlns:wps="http://schemas.microsoft.com/office/word/2010/wordprocessingShape" mc:Ignorable="w14 w15 w16se wp14">
+<w:footnotes xmlns:wpc="http://schemas.microsoft.com/office/word/2010/wordprocessingCanvas" xmlns:mo="http://schemas.microsoft.com/office/mac/office/2008/main" xmlns:mc="http://schemas.openxmlformats.org/markup-compatibility/2006" xmlns:mv="urn:schemas-microsoft-com:mac:vml" xmlns:o="urn:schemas-microsoft-com:office:office" xmlns:r="http://schemas.openxmlformats.org/officeDocument/2006/relationships" xmlns:m="http://schemas.openxmlformats.org/officeDocument/2006/math" xmlns:v="urn:schemas-microsoft-com:vml" xmlns:wp14="http://schemas.microsoft.com/office/word/2010/wordprocessingDrawing" xmlns:wp="http://schemas.openxmlformats.org/drawingml/2006/wordprocessingDrawing" xmlns:w10="urn:schemas-microsoft-com:office:word" xmlns:w="http://schemas.openxmlformats.org/wordprocessingml/2006/main" xmlns:w14="http://schemas.microsoft.com/office/word/2010/wordml" xmlns:w15="http://schemas.microsoft.com/office/word/2012/wordml" xmlns:wpg="http://schemas.microsoft.com/office/word/2010/wordprocessingGroup" xmlns:wpi="http://schemas.microsoft.com/office/word/2010/wordprocessingInk" xmlns:wne="http://schemas.microsoft.com/office/word/2006/wordml" xmlns:wps="http://schemas.microsoft.com/office/word/2010/wordprocessingShape" mc:Ignorable="w14 w15 wp14">
   <w:footnote w:type="separator" w:id="-1">
     <w:p>
       <w:pPr>
@@ -2050,7 +1918,7 @@
 </file>
 
 <file path=word/styles.xml><?xml version="1.0" encoding="utf-8"?>
-<w:styles xmlns:mc="http://schemas.openxmlformats.org/markup-compatibility/2006" xmlns:r="http://schemas.openxmlformats.org/officeDocument/2006/relationships" xmlns:w="http://schemas.openxmlformats.org/wordprocessingml/2006/main" xmlns:w14="http://schemas.microsoft.com/office/word/2010/wordml" xmlns:w15="http://schemas.microsoft.com/office/word/2012/wordml" xmlns:w16se="http://schemas.microsoft.com/office/word/2015/wordml/symex" mc:Ignorable="w14 w15 w16se">
+<w:styles xmlns:mc="http://schemas.openxmlformats.org/markup-compatibility/2006" xmlns:r="http://schemas.openxmlformats.org/officeDocument/2006/relationships" xmlns:w="http://schemas.openxmlformats.org/wordprocessingml/2006/main" xmlns:w14="http://schemas.microsoft.com/office/word/2010/wordml" xmlns:w15="http://schemas.microsoft.com/office/word/2012/wordml" mc:Ignorable="w14 w15">
   <w:docDefaults>
     <w:rPrDefault>
       <w:rPr>
@@ -2066,7 +1934,7 @@
       </w:pPr>
     </w:pPrDefault>
   </w:docDefaults>
-  <w:latentStyles w:defLockedState="0" w:defUIPriority="99" w:defSemiHidden="0" w:defUnhideWhenUsed="0" w:defQFormat="0" w:count="372">
+  <w:latentStyles w:defLockedState="0" w:defUIPriority="99" w:defSemiHidden="0" w:defUnhideWhenUsed="0" w:defQFormat="0" w:count="381">
     <w:lsdException w:name="Normal" w:uiPriority="0" w:qFormat="1"/>
     <w:lsdException w:name="heading 1" w:uiPriority="9" w:qFormat="1"/>
     <w:lsdException w:name="heading 2" w:semiHidden="1" w:uiPriority="9" w:unhideWhenUsed="1" w:qFormat="1"/>
@@ -2172,6 +2040,7 @@
     <w:lsdException w:name="HTML Sample" w:semiHidden="1" w:unhideWhenUsed="1"/>
     <w:lsdException w:name="HTML Typewriter" w:semiHidden="1" w:unhideWhenUsed="1"/>
     <w:lsdException w:name="HTML Variable" w:semiHidden="1" w:unhideWhenUsed="1"/>
+    <w:lsdException w:name="Normal Table" w:semiHidden="1" w:unhideWhenUsed="1"/>
     <w:lsdException w:name="annotation subject" w:semiHidden="1" w:unhideWhenUsed="1"/>
     <w:lsdException w:name="No List" w:semiHidden="1" w:unhideWhenUsed="1"/>
     <w:lsdException w:name="Outline List 1" w:semiHidden="1" w:unhideWhenUsed="1"/>
@@ -2218,8 +2087,10 @@
     <w:lsdException w:name="Table Subtle 2" w:semiHidden="1" w:unhideWhenUsed="1"/>
     <w:lsdException w:name="Table Web 1" w:semiHidden="1" w:unhideWhenUsed="1"/>
     <w:lsdException w:name="Table Web 2" w:semiHidden="1" w:unhideWhenUsed="1"/>
+    <w:lsdException w:name="Table Web 3" w:semiHidden="1" w:unhideWhenUsed="1"/>
     <w:lsdException w:name="Balloon Text" w:semiHidden="1" w:unhideWhenUsed="1"/>
     <w:lsdException w:name="Table Grid" w:uiPriority="39"/>
+    <w:lsdException w:name="Table Theme" w:semiHidden="1" w:unhideWhenUsed="1"/>
     <w:lsdException w:name="Placeholder Text" w:semiHidden="1"/>
     <w:lsdException w:name="No Spacing" w:uiPriority="1" w:qFormat="1"/>
     <w:lsdException w:name="Light Shading" w:uiPriority="60"/>

</xml_diff>

<commit_message>
more updates to vehicle criteria
</commit_message>
<xml_diff>
--- a/Admin/Documents/Subspace Rocket Launch.docx
+++ b/Admin/Documents/Subspace Rocket Launch.docx
@@ -1515,6 +1515,9 @@
       <w:bookmarkEnd w:id="4"/>
     </w:p>
     <w:p>
+      <w:pPr>
+        <w:pStyle w:val="Callout"/>
+      </w:pPr>
       <w:r>
         <w:t>This section will outline the design teams for the project</w:t>
       </w:r>
@@ -1530,6 +1533,9 @@
       <w:bookmarkEnd w:id="5"/>
     </w:p>
     <w:p>
+      <w:pPr>
+        <w:pStyle w:val="Callout"/>
+      </w:pPr>
       <w:r>
         <w:t>This section will outline the standard design review process for any system on the rocket</w:t>
       </w:r>
@@ -1546,15 +1552,456 @@
     </w:p>
     <w:p>
       <w:pPr>
+        <w:pStyle w:val="Callout"/>
+        <w:rPr>
+          <w:iCs/>
+          <w:color w:val="544E52"/>
+          <w:shd w:val="clear" w:color="auto" w:fill="FFFFFF"/>
+        </w:rPr>
+      </w:pPr>
+      <w:r>
+        <w:t xml:space="preserve">This section will outline the process for determining launch readiness of </w:t>
+      </w:r>
+      <w:r>
+        <w:rPr>
+          <w:iCs/>
+          <w:color w:val="544E52"/>
+          <w:shd w:val="clear" w:color="auto" w:fill="FFFFFF"/>
+        </w:rPr>
+        <w:t>No More Mr Nice Guy.</w:t>
+      </w:r>
+    </w:p>
+    <w:p>
+      <w:pPr>
+        <w:pStyle w:val="Heading2"/>
+        <w:rPr>
+          <w:shd w:val="clear" w:color="auto" w:fill="FFFFFF"/>
+        </w:rPr>
+      </w:pPr>
+      <w:bookmarkStart w:id="7" w:name="_Toc460448562"/>
+      <w:r>
+        <w:rPr>
+          <w:shd w:val="clear" w:color="auto" w:fill="FFFFFF"/>
+        </w:rPr>
+        <w:t>1.5 Mission Success/Failure</w:t>
+      </w:r>
+      <w:bookmarkEnd w:id="7"/>
+    </w:p>
+    <w:p>
+      <w:r>
+        <w:t>How to determine if the mission is a success or failure.</w:t>
+      </w:r>
+      <w:r>
+        <w:t xml:space="preserve"> A successful mission will permit TRC to continue with the development of the Space Shot Vehicle.</w:t>
+      </w:r>
+    </w:p>
+    <w:p>
+      <w:pPr>
+        <w:pStyle w:val="Heading1"/>
+      </w:pPr>
+      <w:bookmarkStart w:id="8" w:name="_Toc460448563"/>
+      <w:r>
+        <w:t>Section 2: Design Criteria</w:t>
+      </w:r>
+      <w:bookmarkEnd w:id="8"/>
+    </w:p>
+    <w:p>
+      <w:pPr>
+        <w:pStyle w:val="Heading2"/>
+      </w:pPr>
+      <w:bookmarkStart w:id="9" w:name="_Toc460448564"/>
+      <w:r>
+        <w:t>2.1 Altitude</w:t>
+      </w:r>
+      <w:bookmarkEnd w:id="9"/>
+    </w:p>
+    <w:p>
+      <w:r>
+        <w:t xml:space="preserve">The target altitude for </w:t>
+      </w:r>
+      <w:r>
+        <w:rPr>
+          <w:i/>
+        </w:rPr>
+        <w:t>No More Mr Nice Guy</w:t>
+      </w:r>
+      <w:r>
+        <w:t xml:space="preserve"> is 50 km.</w:t>
+      </w:r>
+    </w:p>
+    <w:p>
+      <w:pPr>
+        <w:pStyle w:val="Heading2"/>
+      </w:pPr>
+      <w:bookmarkStart w:id="10" w:name="_Toc460448565"/>
+      <w:r>
+        <w:t>2.2 Two Stage Design</w:t>
+      </w:r>
+      <w:bookmarkEnd w:id="10"/>
+    </w:p>
+    <w:p>
+      <w:r>
+        <w:t>The TR</w:t>
+      </w:r>
+      <w:r>
+        <w:t xml:space="preserve">C Two-Stage Vehicle is designed with the goal of achieving a </w:t>
+      </w:r>
+      <w:r>
+        <w:t>higher altitude with a smaller mass ratio. Furthermore, building a two-stage rocket provides a unique challenge for all the engineering groups. This allows for the organization to perform one of its main functions; the development of good engineers.</w:t>
+      </w:r>
+      <w:r>
+        <w:t xml:space="preserve"> The discussion below covers the design criteria for each department and team with in TRC in relation to building a two stage vehicle. </w:t>
+      </w:r>
+    </w:p>
+    <w:p>
+      <w:pPr>
+        <w:pStyle w:val="Heading2"/>
+      </w:pPr>
+      <w:bookmarkStart w:id="11" w:name="_Toc460448566"/>
+      <w:r>
+        <w:t>2.3 Propulsion</w:t>
+      </w:r>
+      <w:bookmarkEnd w:id="11"/>
+    </w:p>
+    <w:p>
+      <w:pPr>
+        <w:rPr>
+          <w:iCs/>
+          <w:color w:val="544E52"/>
+          <w:shd w:val="clear" w:color="auto" w:fill="FFFFFF"/>
+        </w:rPr>
+      </w:pPr>
+      <w:r>
+        <w:t xml:space="preserve">Propulsion for </w:t>
+      </w:r>
+      <w:r>
         <w:rPr>
           <w:i/>
           <w:iCs/>
           <w:color w:val="544E52"/>
           <w:shd w:val="clear" w:color="auto" w:fill="FFFFFF"/>
         </w:rPr>
-      </w:pPr>
-      <w:r>
-        <w:t xml:space="preserve">This section will outline the process for determining launch readiness of </w:t>
+        <w:t xml:space="preserve">No More Mr Nice Guy </w:t>
+      </w:r>
+      <w:r>
+        <w:rPr>
+          <w:iCs/>
+          <w:color w:val="544E52"/>
+          <w:shd w:val="clear" w:color="auto" w:fill="FFFFFF"/>
+        </w:rPr>
+        <w:t>should demonstrate remote ignition capabilities of the second stage.</w:t>
+      </w:r>
+    </w:p>
+    <w:p>
+      <w:pPr>
+        <w:pStyle w:val="Heading2"/>
+        <w:rPr>
+          <w:shd w:val="clear" w:color="auto" w:fill="FFFFFF"/>
+        </w:rPr>
+      </w:pPr>
+      <w:r>
+        <w:rPr>
+          <w:shd w:val="clear" w:color="auto" w:fill="FFFFFF"/>
+        </w:rPr>
+        <w:t>2.3.1 First Stage</w:t>
+      </w:r>
+    </w:p>
+    <w:p>
+      <w:r>
+        <w:t>Initial ascent.</w:t>
+      </w:r>
+    </w:p>
+    <w:p>
+      <w:pPr>
+        <w:pStyle w:val="Heading2"/>
+      </w:pPr>
+      <w:r>
+        <w:lastRenderedPageBreak/>
+        <w:t>2.3.2 Second Stage</w:t>
+      </w:r>
+    </w:p>
+    <w:p>
+      <w:r>
+        <w:t xml:space="preserve">Secondary </w:t>
+      </w:r>
+      <w:bookmarkStart w:id="12" w:name="_GoBack"/>
+      <w:bookmarkEnd w:id="12"/>
+      <w:r>
+        <w:t xml:space="preserve"> ascent. Apogee of at least 50 km.</w:t>
+      </w:r>
+    </w:p>
+    <w:p>
+      <w:pPr>
+        <w:pStyle w:val="Heading2"/>
+        <w:rPr>
+          <w:shd w:val="clear" w:color="auto" w:fill="FFFFFF"/>
+        </w:rPr>
+      </w:pPr>
+      <w:r>
+        <w:rPr>
+          <w:shd w:val="clear" w:color="auto" w:fill="FFFFFF"/>
+        </w:rPr>
+        <w:t>2.3.3 Thermal</w:t>
+      </w:r>
+    </w:p>
+    <w:p>
+      <w:r>
+        <w:t>Propulsion thermal team is responsible for instrumenting the vehicle and measuring thermal data against models</w:t>
+      </w:r>
+    </w:p>
+    <w:p>
+      <w:pPr>
+        <w:pStyle w:val="Heading2"/>
+      </w:pPr>
+      <w:bookmarkStart w:id="13" w:name="_Toc460448567"/>
+      <w:r>
+        <w:t>2.4 Avionics</w:t>
+      </w:r>
+      <w:bookmarkEnd w:id="13"/>
+    </w:p>
+    <w:p>
+      <w:r>
+        <w:t>Avionics has a lot of stuff</w:t>
+      </w:r>
+      <w:r>
+        <w:t>.</w:t>
+      </w:r>
+    </w:p>
+    <w:p>
+      <w:pPr>
+        <w:pStyle w:val="ListParagraph"/>
+        <w:numPr>
+          <w:ilvl w:val="0"/>
+          <w:numId w:val="2"/>
+        </w:numPr>
+      </w:pPr>
+      <w:r>
+        <w:t>Design</w:t>
+      </w:r>
+    </w:p>
+    <w:p>
+      <w:pPr>
+        <w:pStyle w:val="Heading2"/>
+      </w:pPr>
+      <w:r>
+        <w:t>2.4.1 Flight Computer</w:t>
+      </w:r>
+    </w:p>
+    <w:p>
+      <w:pPr>
+        <w:pStyle w:val="Heading2"/>
+      </w:pPr>
+      <w:r>
+        <w:t>2.4.2 RIO</w:t>
+      </w:r>
+    </w:p>
+    <w:p>
+      <w:pPr>
+        <w:pStyle w:val="Heading2"/>
+      </w:pPr>
+      <w:r>
+        <w:t>2.4.3 Instrumentation</w:t>
+      </w:r>
+    </w:p>
+    <w:p>
+      <w:pPr>
+        <w:pStyle w:val="Heading2"/>
+      </w:pPr>
+      <w:r>
+        <w:t>2.4.4 Telemetry</w:t>
+      </w:r>
+    </w:p>
+    <w:p>
+      <w:pPr>
+        <w:pStyle w:val="Heading2"/>
+      </w:pPr>
+      <w:r>
+        <w:t>2.4.5 Power</w:t>
+      </w:r>
+    </w:p>
+    <w:p>
+      <w:pPr>
+        <w:pStyle w:val="Heading2"/>
+      </w:pPr>
+      <w:r>
+        <w:t>2.4.6</w:t>
+      </w:r>
+      <w:r>
+        <w:t xml:space="preserve"> RF</w:t>
+      </w:r>
+    </w:p>
+    <w:p>
+      <w:r>
+        <w:t xml:space="preserve">Avionics RF is responsible for communication between the rocket and </w:t>
+      </w:r>
+      <w:r>
+        <w:t>the ground station.</w:t>
+      </w:r>
+    </w:p>
+    <w:p>
+      <w:pPr>
+        <w:pStyle w:val="Heading2"/>
+      </w:pPr>
+      <w:bookmarkStart w:id="14" w:name="_Toc460448568"/>
+      <w:r>
+        <w:t>2.5 Space Launch Vehicle</w:t>
+      </w:r>
+      <w:bookmarkEnd w:id="14"/>
+    </w:p>
+    <w:p>
+      <w:pPr>
+        <w:rPr>
+          <w:iCs/>
+          <w:color w:val="544E52"/>
+          <w:shd w:val="clear" w:color="auto" w:fill="FFFFFF"/>
+        </w:rPr>
+      </w:pPr>
+      <w:r>
+        <w:t xml:space="preserve">The Space Launch Vehicle is the design of both the first and second stage of </w:t>
+      </w:r>
+      <w:r>
+        <w:rPr>
+          <w:i/>
+          <w:iCs/>
+          <w:color w:val="544E52"/>
+          <w:shd w:val="clear" w:color="auto" w:fill="FFFFFF"/>
+        </w:rPr>
+        <w:t xml:space="preserve">No More Mr Nice Guy. </w:t>
+      </w:r>
+      <w:r>
+        <w:rPr>
+          <w:iCs/>
+          <w:color w:val="544E52"/>
+          <w:shd w:val="clear" w:color="auto" w:fill="FFFFFF"/>
+        </w:rPr>
+        <w:t>The design should ensure that cost, in terms of materials, weight, and size, are minimized by using a two-stage vehicle as opposed to a single stage</w:t>
+      </w:r>
+      <w:r>
+        <w:rPr>
+          <w:iCs/>
+          <w:color w:val="544E52"/>
+          <w:shd w:val="clear" w:color="auto" w:fill="FFFFFF"/>
+        </w:rPr>
+        <w:t>.</w:t>
+      </w:r>
+    </w:p>
+    <w:p>
+      <w:pPr>
+        <w:pStyle w:val="Callout"/>
+        <w:rPr>
+          <w:shd w:val="clear" w:color="auto" w:fill="FFFFFF"/>
+        </w:rPr>
+      </w:pPr>
+      <w:r>
+        <w:rPr>
+          <w:shd w:val="clear" w:color="auto" w:fill="FFFFFF"/>
+        </w:rPr>
+        <w:t>Possible to reduce mass by using COPV?</w:t>
+      </w:r>
+    </w:p>
+    <w:p>
+      <w:pPr>
+        <w:pStyle w:val="Heading2"/>
+      </w:pPr>
+      <w:bookmarkStart w:id="15" w:name="_Toc460448569"/>
+      <w:r>
+        <w:t>2.6 Structures</w:t>
+      </w:r>
+      <w:bookmarkEnd w:id="15"/>
+    </w:p>
+    <w:p>
+      <w:pPr>
+        <w:pStyle w:val="Callout"/>
+      </w:pPr>
+      <w:r>
+        <w:t>Rephrase to conform to highlight design criteria</w:t>
+      </w:r>
+    </w:p>
+    <w:p>
+      <w:r>
+        <w:t xml:space="preserve">Structures for </w:t>
+      </w:r>
+      <w:r>
+        <w:rPr>
+          <w:i/>
+          <w:iCs/>
+          <w:color w:val="544E52"/>
+          <w:shd w:val="clear" w:color="auto" w:fill="FFFFFF"/>
+        </w:rPr>
+        <w:t>No More Mr Nice Guy</w:t>
+      </w:r>
+      <w:r>
+        <w:rPr>
+          <w:iCs/>
+          <w:color w:val="544E52"/>
+          <w:shd w:val="clear" w:color="auto" w:fill="FFFFFF"/>
+        </w:rPr>
+        <w:t xml:space="preserve"> requires a launch tower that can accommodate a two-stage vehicle.</w:t>
+      </w:r>
+      <w:r>
+        <w:rPr>
+          <w:iCs/>
+          <w:color w:val="544E52"/>
+          <w:shd w:val="clear" w:color="auto" w:fill="FFFFFF"/>
+        </w:rPr>
+        <w:t xml:space="preserve"> The current launch tower is capable of housing a two-stage rocket. Holes must be drilled to adjust the launch rails to the appropriate rocket diameter. The logistics of transportation of the tower currently requires two trucks due to each half of the tower being 8’ tall and having a base of 3’ x 3’. Lifting the tower with a heavy rocket inside it will require a few people and ropes, potenti</w:t>
+      </w:r>
+      <w:r>
+        <w:rPr>
+          <w:iCs/>
+          <w:color w:val="544E52"/>
+          <w:shd w:val="clear" w:color="auto" w:fill="FFFFFF"/>
+        </w:rPr>
+        <w:t>ally with the assistance of a wi</w:t>
+      </w:r>
+      <w:r>
+        <w:rPr>
+          <w:iCs/>
+          <w:color w:val="544E52"/>
+          <w:shd w:val="clear" w:color="auto" w:fill="FFFFFF"/>
+        </w:rPr>
+        <w:t>nch.</w:t>
+      </w:r>
+    </w:p>
+    <w:p>
+      <w:pPr>
+        <w:pStyle w:val="Heading2"/>
+      </w:pPr>
+      <w:bookmarkStart w:id="16" w:name="_Toc460448570"/>
+      <w:r>
+        <w:t>2.7 Launch Operations</w:t>
+      </w:r>
+      <w:bookmarkEnd w:id="16"/>
+    </w:p>
+    <w:p>
+      <w:r>
+        <w:t>Launch Operations primary function is to ensure launch conditions are sufficient for launch. Launch Operations will also receive telemetry from the rocket and monitor its performance.</w:t>
+      </w:r>
+    </w:p>
+    <w:p>
+      <w:pPr>
+        <w:pStyle w:val="Heading2"/>
+      </w:pPr>
+      <w:bookmarkStart w:id="17" w:name="_Toc460448571"/>
+      <w:r>
+        <w:t>2.8 Payload</w:t>
+      </w:r>
+      <w:bookmarkEnd w:id="17"/>
+    </w:p>
+    <w:p>
+      <w:pPr>
+        <w:rPr>
+          <w:i/>
+          <w:iCs/>
+          <w:color w:val="544E52"/>
+          <w:shd w:val="clear" w:color="auto" w:fill="FFFFFF"/>
+        </w:rPr>
+      </w:pPr>
+      <w:r>
+        <w:t xml:space="preserve">TBD </w:t>
+      </w:r>
+      <w:r>
+        <w:t xml:space="preserve">if a scientific payload will be launched on </w:t>
       </w:r>
       <w:r>
         <w:rPr>
@@ -1568,265 +2015,60 @@
     </w:p>
     <w:p>
       <w:pPr>
-        <w:pStyle w:val="Heading2"/>
-        <w:rPr>
-          <w:shd w:val="clear" w:color="auto" w:fill="FFFFFF"/>
-        </w:rPr>
-      </w:pPr>
-      <w:bookmarkStart w:id="7" w:name="_Toc460448562"/>
-      <w:r>
-        <w:rPr>
-          <w:shd w:val="clear" w:color="auto" w:fill="FFFFFF"/>
-        </w:rPr>
-        <w:t>1.5 Mission Success/Failure</w:t>
-      </w:r>
-      <w:bookmarkEnd w:id="7"/>
-    </w:p>
-    <w:p>
-      <w:r>
-        <w:t>How to determine if the mission is a success or failure.</w:t>
-      </w:r>
-    </w:p>
-    <w:p>
-      <w:pPr>
         <w:pStyle w:val="Heading1"/>
       </w:pPr>
-      <w:bookmarkStart w:id="8" w:name="_Toc460448563"/>
-      <w:r>
-        <w:t>Section 2: Design Criteria</w:t>
-      </w:r>
-      <w:bookmarkEnd w:id="8"/>
-    </w:p>
-    <w:p>
-      <w:pPr>
-        <w:pStyle w:val="Heading2"/>
-      </w:pPr>
-      <w:bookmarkStart w:id="9" w:name="_Toc460448564"/>
-      <w:r>
-        <w:t>2.1 Altitude</w:t>
-      </w:r>
-      <w:bookmarkEnd w:id="9"/>
-    </w:p>
-    <w:p>
-      <w:r>
-        <w:t xml:space="preserve">The target altitude for </w:t>
-      </w:r>
-      <w:r>
-        <w:rPr>
-          <w:i/>
-        </w:rPr>
-        <w:t>No More Mr Nice Guy</w:t>
-      </w:r>
-      <w:r>
-        <w:t xml:space="preserve"> is 50 km.</w:t>
-      </w:r>
-    </w:p>
-    <w:p>
-      <w:pPr>
-        <w:pStyle w:val="Heading2"/>
-      </w:pPr>
-      <w:bookmarkStart w:id="10" w:name="_Toc460448565"/>
-      <w:r>
-        <w:t>2.2 Two Stage Design</w:t>
-      </w:r>
-      <w:bookmarkEnd w:id="10"/>
-    </w:p>
-    <w:p>
-      <w:r>
-        <w:t>This will be the first two-stage rocket that Triton Rocket Club has attempted to build. The intent with building a two-stage rocket is to get to a higher altitude with a smaller mass ratio. Furthermore, building a two-stage rocket provides a unique challenge for all the engineering groups. This allows for the organization to perform one of its main functions; the development of good engineers.</w:t>
-      </w:r>
-    </w:p>
-    <w:p>
-      <w:pPr>
-        <w:pStyle w:val="Heading2"/>
-      </w:pPr>
-      <w:bookmarkStart w:id="11" w:name="_Toc460448566"/>
-      <w:r>
-        <w:t>2.3 Propulsion</w:t>
-      </w:r>
-      <w:bookmarkEnd w:id="11"/>
-    </w:p>
-    <w:p>
-      <w:r>
-        <w:t xml:space="preserve">Propulsion for </w:t>
-      </w:r>
-      <w:r>
-        <w:rPr>
-          <w:i/>
-          <w:iCs/>
-          <w:color w:val="544E52"/>
-          <w:shd w:val="clear" w:color="auto" w:fill="FFFFFF"/>
-        </w:rPr>
-        <w:t xml:space="preserve">No More Mr Nice Guy </w:t>
-      </w:r>
-      <w:r>
-        <w:rPr>
-          <w:iCs/>
-          <w:color w:val="544E52"/>
-          <w:shd w:val="clear" w:color="auto" w:fill="FFFFFF"/>
-        </w:rPr>
-        <w:t>should demonstrate remote ignition capabilities of the second stage.</w:t>
-      </w:r>
-    </w:p>
-    <w:p>
-      <w:pPr>
-        <w:pStyle w:val="Heading2"/>
-      </w:pPr>
-      <w:bookmarkStart w:id="12" w:name="_Toc460448567"/>
-      <w:r>
-        <w:t>2.4 Avionics</w:t>
-      </w:r>
-      <w:bookmarkEnd w:id="12"/>
-    </w:p>
-    <w:p>
-      <w:r>
-        <w:t>Avionics has a lot of stuff</w:t>
-      </w:r>
-      <w:r>
-        <w:t>.</w:t>
-      </w:r>
-      <w:bookmarkStart w:id="13" w:name="_GoBack"/>
-      <w:bookmarkEnd w:id="13"/>
-    </w:p>
-    <w:p>
-      <w:pPr>
-        <w:pStyle w:val="Heading2"/>
-      </w:pPr>
-      <w:bookmarkStart w:id="14" w:name="_Toc460448568"/>
+      <w:bookmarkStart w:id="18" w:name="_Toc460448572"/>
       <w:r>
         <w:lastRenderedPageBreak/>
-        <w:t>2.5 Space Launch Vehicle</w:t>
-      </w:r>
-      <w:bookmarkEnd w:id="14"/>
-    </w:p>
-    <w:p>
-      <w:r>
-        <w:t xml:space="preserve">The Space Launch Vehicle is the design of both the first and second stage of </w:t>
-      </w:r>
-      <w:r>
-        <w:rPr>
-          <w:i/>
-          <w:iCs/>
-          <w:color w:val="544E52"/>
-          <w:shd w:val="clear" w:color="auto" w:fill="FFFFFF"/>
-        </w:rPr>
-        <w:t xml:space="preserve">No More Mr Nice Guy. </w:t>
-      </w:r>
-      <w:r>
-        <w:rPr>
-          <w:iCs/>
-          <w:color w:val="544E52"/>
-          <w:shd w:val="clear" w:color="auto" w:fill="FFFFFF"/>
-        </w:rPr>
-        <w:t>The design should ensure that cost, in terms of materials, weight, and size, are minimized by using a two-stage vehicle as opposed to a single stage.</w:t>
-      </w:r>
-    </w:p>
-    <w:p>
-      <w:pPr>
-        <w:pStyle w:val="Heading2"/>
-      </w:pPr>
-      <w:bookmarkStart w:id="15" w:name="_Toc460448569"/>
-      <w:r>
-        <w:t>2.6 Structures</w:t>
-      </w:r>
-      <w:bookmarkEnd w:id="15"/>
-    </w:p>
-    <w:p>
-      <w:r>
-        <w:t xml:space="preserve">Structures for </w:t>
-      </w:r>
-      <w:r>
-        <w:rPr>
-          <w:i/>
-          <w:iCs/>
-          <w:color w:val="544E52"/>
-          <w:shd w:val="clear" w:color="auto" w:fill="FFFFFF"/>
-        </w:rPr>
-        <w:t>No More Mr Nice Guy</w:t>
-      </w:r>
-      <w:r>
-        <w:rPr>
-          <w:iCs/>
-          <w:color w:val="544E52"/>
-          <w:shd w:val="clear" w:color="auto" w:fill="FFFFFF"/>
-        </w:rPr>
-        <w:t xml:space="preserve"> requires a launch tower that can accommodate a two-stage vehicle.</w:t>
-      </w:r>
-      <w:r>
-        <w:rPr>
-          <w:iCs/>
-          <w:color w:val="544E52"/>
-          <w:shd w:val="clear" w:color="auto" w:fill="FFFFFF"/>
-        </w:rPr>
-        <w:t xml:space="preserve"> The current launch tower is capable of housing a two-stage rocket. Holes must be drilled to adjust the launch rails to the appropriate rocket diameter. The logistics of transportation of the tower currently requires two trucks due to each half of the tower being 8’ tall and having a base of 3’ x 3’. Lifting the tower with a heavy rocket inside it will require a few people and ropes, potentially with the assistance of a wench.</w:t>
-      </w:r>
-    </w:p>
-    <w:p>
-      <w:pPr>
-        <w:pStyle w:val="Heading2"/>
-      </w:pPr>
-      <w:bookmarkStart w:id="16" w:name="_Toc460448570"/>
-      <w:r>
-        <w:t>2.7 Launch Operations</w:t>
-      </w:r>
-      <w:bookmarkEnd w:id="16"/>
-    </w:p>
-    <w:p>
-      <w:r>
-        <w:t>Launch Operations primary function is to ensure launch conditions are sufficient for launch. Launch Operations will also receive telemetry from the rocket and monitor its performance.</w:t>
-      </w:r>
-    </w:p>
-    <w:p>
-      <w:pPr>
-        <w:pStyle w:val="Heading2"/>
-      </w:pPr>
-      <w:bookmarkStart w:id="17" w:name="_Toc460448571"/>
-      <w:r>
-        <w:t>2.8 Payload</w:t>
-      </w:r>
-      <w:bookmarkEnd w:id="17"/>
-    </w:p>
-    <w:p>
-      <w:pPr>
-        <w:rPr>
-          <w:i/>
-          <w:iCs/>
-          <w:color w:val="544E52"/>
-          <w:shd w:val="clear" w:color="auto" w:fill="FFFFFF"/>
-        </w:rPr>
-      </w:pPr>
-      <w:r>
-        <w:t xml:space="preserve">To be determined if a scientific payload will be launched on </w:t>
-      </w:r>
-      <w:r>
-        <w:rPr>
-          <w:i/>
-          <w:iCs/>
-          <w:color w:val="544E52"/>
-          <w:shd w:val="clear" w:color="auto" w:fill="FFFFFF"/>
-        </w:rPr>
-        <w:t>No More Mr Nice Guy.</w:t>
+        <w:t>Section 3: Data Analysis and Processing</w:t>
+      </w:r>
+      <w:bookmarkEnd w:id="18"/>
+    </w:p>
+    <w:p>
+      <w:r>
+        <w:t>What data are we getting back from this launch, why, and what are we going to do with it.</w:t>
+      </w:r>
+    </w:p>
+    <w:p>
+      <w:pPr>
+        <w:pStyle w:val="ListParagraph"/>
+        <w:numPr>
+          <w:ilvl w:val="0"/>
+          <w:numId w:val="1"/>
+        </w:numPr>
+      </w:pPr>
+      <w:r>
+        <w:t>Confirmation of design for Space Shot</w:t>
+      </w:r>
+    </w:p>
+    <w:p>
+      <w:pPr>
+        <w:pStyle w:val="ListParagraph"/>
+        <w:numPr>
+          <w:ilvl w:val="0"/>
+          <w:numId w:val="1"/>
+        </w:numPr>
+      </w:pPr>
+      <w:r>
+        <w:t>Identification of any failure modes</w:t>
+      </w:r>
+    </w:p>
+    <w:p>
+      <w:pPr>
+        <w:pStyle w:val="ListParagraph"/>
+        <w:numPr>
+          <w:ilvl w:val="0"/>
+          <w:numId w:val="1"/>
+        </w:numPr>
+      </w:pPr>
+      <w:r>
+        <w:t>Engineering challenge for students</w:t>
       </w:r>
     </w:p>
     <w:p>
       <w:pPr>
         <w:pStyle w:val="Heading1"/>
       </w:pPr>
-      <w:bookmarkStart w:id="18" w:name="_Toc460448572"/>
-      <w:r>
-        <w:t>Section 3: Data Analysis and Processing</w:t>
-      </w:r>
-      <w:bookmarkEnd w:id="18"/>
-    </w:p>
-    <w:p>
-      <w:r>
-        <w:t>What data are we getting back from this launch, why, and what are we going to do with it.</w:t>
-      </w:r>
-    </w:p>
-    <w:p>
-      <w:pPr>
-        <w:pStyle w:val="Heading1"/>
-      </w:pPr>
       <w:bookmarkStart w:id="19" w:name="_Toc460448573"/>
       <w:r>
         <w:t>Section 4: Launch Facility</w:t>
@@ -1836,12 +2078,15 @@
     <w:p>
       <w:r>
         <w:t>Details about the launch facility.</w:t>
+      </w:r>
+      <w:r>
+        <w:t xml:space="preserve"> Black rock? Must support altitude of 50 km.</w:t>
       </w:r>
     </w:p>
     <w:p/>
     <w:p/>
     <w:sectPr>
-      <w:footerReference w:type="default" r:id="rId6"/>
+      <w:footerReference w:type="default" r:id="rId7"/>
       <w:pgSz w:w="12240" w:h="15840"/>
       <w:pgMar w:top="1440" w:right="1440" w:bottom="1440" w:left="1440" w:header="720" w:footer="720" w:gutter="0"/>
       <w:cols w:space="720"/>
@@ -1915,6 +2160,386 @@
     </w:p>
   </w:footnote>
 </w:footnotes>
+</file>
+
+<file path=word/numbering.xml><?xml version="1.0" encoding="utf-8"?>
+<w:numbering xmlns:wpc="http://schemas.microsoft.com/office/word/2010/wordprocessingCanvas" xmlns:mo="http://schemas.microsoft.com/office/mac/office/2008/main" xmlns:mc="http://schemas.openxmlformats.org/markup-compatibility/2006" xmlns:mv="urn:schemas-microsoft-com:mac:vml" xmlns:o="urn:schemas-microsoft-com:office:office" xmlns:r="http://schemas.openxmlformats.org/officeDocument/2006/relationships" xmlns:m="http://schemas.openxmlformats.org/officeDocument/2006/math" xmlns:v="urn:schemas-microsoft-com:vml" xmlns:wp14="http://schemas.microsoft.com/office/word/2010/wordprocessingDrawing" xmlns:wp="http://schemas.openxmlformats.org/drawingml/2006/wordprocessingDrawing" xmlns:w10="urn:schemas-microsoft-com:office:word" xmlns:w="http://schemas.openxmlformats.org/wordprocessingml/2006/main" xmlns:w14="http://schemas.microsoft.com/office/word/2010/wordml" xmlns:w15="http://schemas.microsoft.com/office/word/2012/wordml" xmlns:wpg="http://schemas.microsoft.com/office/word/2010/wordprocessingGroup" xmlns:wpi="http://schemas.microsoft.com/office/word/2010/wordprocessingInk" xmlns:wne="http://schemas.microsoft.com/office/word/2006/wordml" xmlns:wps="http://schemas.microsoft.com/office/word/2010/wordprocessingShape" mc:Ignorable="w14 w15 wp14">
+  <w:abstractNum w:abstractNumId="0">
+    <w:nsid w:val="FFFFFF1D"/>
+    <w:multiLevelType w:val="multilevel"/>
+    <w:tmpl w:val="3B9AF8A8"/>
+    <w:lvl w:ilvl="0">
+      <w:start w:val="1"/>
+      <w:numFmt w:val="bullet"/>
+      <w:lvlText w:val=""/>
+      <w:lvlJc w:val="left"/>
+      <w:pPr>
+        <w:tabs>
+          <w:tab w:val="num" w:pos="0"/>
+        </w:tabs>
+        <w:ind w:left="0" w:firstLine="0"/>
+      </w:pPr>
+      <w:rPr>
+        <w:rFonts w:ascii="Symbol" w:hAnsi="Symbol" w:hint="default"/>
+      </w:rPr>
+    </w:lvl>
+    <w:lvl w:ilvl="1">
+      <w:start w:val="1"/>
+      <w:numFmt w:val="bullet"/>
+      <w:lvlText w:val=""/>
+      <w:lvlJc w:val="left"/>
+      <w:pPr>
+        <w:tabs>
+          <w:tab w:val="num" w:pos="720"/>
+        </w:tabs>
+        <w:ind w:left="1080" w:hanging="360"/>
+      </w:pPr>
+      <w:rPr>
+        <w:rFonts w:ascii="Symbol" w:hAnsi="Symbol" w:hint="default"/>
+      </w:rPr>
+    </w:lvl>
+    <w:lvl w:ilvl="2">
+      <w:start w:val="1"/>
+      <w:numFmt w:val="bullet"/>
+      <w:lvlText w:val="o"/>
+      <w:lvlJc w:val="left"/>
+      <w:pPr>
+        <w:tabs>
+          <w:tab w:val="num" w:pos="1440"/>
+        </w:tabs>
+        <w:ind w:left="1800" w:hanging="360"/>
+      </w:pPr>
+      <w:rPr>
+        <w:rFonts w:ascii="Courier New" w:hAnsi="Courier New" w:cs="Courier New" w:hint="default"/>
+      </w:rPr>
+    </w:lvl>
+    <w:lvl w:ilvl="3">
+      <w:start w:val="1"/>
+      <w:numFmt w:val="bullet"/>
+      <w:lvlText w:val=""/>
+      <w:lvlJc w:val="left"/>
+      <w:pPr>
+        <w:tabs>
+          <w:tab w:val="num" w:pos="2160"/>
+        </w:tabs>
+        <w:ind w:left="2520" w:hanging="360"/>
+      </w:pPr>
+      <w:rPr>
+        <w:rFonts w:ascii="Wingdings" w:hAnsi="Wingdings" w:hint="default"/>
+      </w:rPr>
+    </w:lvl>
+    <w:lvl w:ilvl="4">
+      <w:start w:val="1"/>
+      <w:numFmt w:val="bullet"/>
+      <w:lvlText w:val=""/>
+      <w:lvlJc w:val="left"/>
+      <w:pPr>
+        <w:tabs>
+          <w:tab w:val="num" w:pos="2880"/>
+        </w:tabs>
+        <w:ind w:left="3240" w:hanging="360"/>
+      </w:pPr>
+      <w:rPr>
+        <w:rFonts w:ascii="Wingdings" w:hAnsi="Wingdings" w:hint="default"/>
+      </w:rPr>
+    </w:lvl>
+    <w:lvl w:ilvl="5">
+      <w:start w:val="1"/>
+      <w:numFmt w:val="bullet"/>
+      <w:lvlText w:val=""/>
+      <w:lvlJc w:val="left"/>
+      <w:pPr>
+        <w:tabs>
+          <w:tab w:val="num" w:pos="3600"/>
+        </w:tabs>
+        <w:ind w:left="3960" w:hanging="360"/>
+      </w:pPr>
+      <w:rPr>
+        <w:rFonts w:ascii="Symbol" w:hAnsi="Symbol" w:hint="default"/>
+      </w:rPr>
+    </w:lvl>
+    <w:lvl w:ilvl="6">
+      <w:start w:val="1"/>
+      <w:numFmt w:val="bullet"/>
+      <w:lvlText w:val="o"/>
+      <w:lvlJc w:val="left"/>
+      <w:pPr>
+        <w:tabs>
+          <w:tab w:val="num" w:pos="4320"/>
+        </w:tabs>
+        <w:ind w:left="4680" w:hanging="360"/>
+      </w:pPr>
+      <w:rPr>
+        <w:rFonts w:ascii="Courier New" w:hAnsi="Courier New" w:cs="Courier New" w:hint="default"/>
+      </w:rPr>
+    </w:lvl>
+    <w:lvl w:ilvl="7">
+      <w:start w:val="1"/>
+      <w:numFmt w:val="bullet"/>
+      <w:lvlText w:val=""/>
+      <w:lvlJc w:val="left"/>
+      <w:pPr>
+        <w:tabs>
+          <w:tab w:val="num" w:pos="5040"/>
+        </w:tabs>
+        <w:ind w:left="5400" w:hanging="360"/>
+      </w:pPr>
+      <w:rPr>
+        <w:rFonts w:ascii="Wingdings" w:hAnsi="Wingdings" w:hint="default"/>
+      </w:rPr>
+    </w:lvl>
+    <w:lvl w:ilvl="8">
+      <w:start w:val="1"/>
+      <w:numFmt w:val="bullet"/>
+      <w:lvlText w:val=""/>
+      <w:lvlJc w:val="left"/>
+      <w:pPr>
+        <w:tabs>
+          <w:tab w:val="num" w:pos="5760"/>
+        </w:tabs>
+        <w:ind w:left="6120" w:hanging="360"/>
+      </w:pPr>
+      <w:rPr>
+        <w:rFonts w:ascii="Wingdings" w:hAnsi="Wingdings" w:hint="default"/>
+      </w:rPr>
+    </w:lvl>
+  </w:abstractNum>
+  <w:abstractNum w:abstractNumId="1">
+    <w:nsid w:val="1A5907D5"/>
+    <w:multiLevelType w:val="hybridMultilevel"/>
+    <w:tmpl w:val="2ED2867A"/>
+    <w:lvl w:ilvl="0" w:tplc="6BD68420">
+      <w:start w:val="2"/>
+      <w:numFmt w:val="bullet"/>
+      <w:lvlText w:val=""/>
+      <w:lvlJc w:val="left"/>
+      <w:pPr>
+        <w:ind w:left="720" w:hanging="360"/>
+      </w:pPr>
+      <w:rPr>
+        <w:rFonts w:ascii="Symbol" w:eastAsiaTheme="minorHAnsi" w:hAnsi="Symbol" w:cstheme="minorBidi" w:hint="default"/>
+      </w:rPr>
+    </w:lvl>
+    <w:lvl w:ilvl="1" w:tplc="04090003" w:tentative="1">
+      <w:start w:val="1"/>
+      <w:numFmt w:val="bullet"/>
+      <w:lvlText w:val="o"/>
+      <w:lvlJc w:val="left"/>
+      <w:pPr>
+        <w:ind w:left="1440" w:hanging="360"/>
+      </w:pPr>
+      <w:rPr>
+        <w:rFonts w:ascii="Courier New" w:hAnsi="Courier New" w:cs="Courier New" w:hint="default"/>
+      </w:rPr>
+    </w:lvl>
+    <w:lvl w:ilvl="2" w:tplc="04090005" w:tentative="1">
+      <w:start w:val="1"/>
+      <w:numFmt w:val="bullet"/>
+      <w:lvlText w:val=""/>
+      <w:lvlJc w:val="left"/>
+      <w:pPr>
+        <w:ind w:left="2160" w:hanging="360"/>
+      </w:pPr>
+      <w:rPr>
+        <w:rFonts w:ascii="Wingdings" w:hAnsi="Wingdings" w:hint="default"/>
+      </w:rPr>
+    </w:lvl>
+    <w:lvl w:ilvl="3" w:tplc="04090001" w:tentative="1">
+      <w:start w:val="1"/>
+      <w:numFmt w:val="bullet"/>
+      <w:lvlText w:val=""/>
+      <w:lvlJc w:val="left"/>
+      <w:pPr>
+        <w:ind w:left="2880" w:hanging="360"/>
+      </w:pPr>
+      <w:rPr>
+        <w:rFonts w:ascii="Symbol" w:hAnsi="Symbol" w:hint="default"/>
+      </w:rPr>
+    </w:lvl>
+    <w:lvl w:ilvl="4" w:tplc="04090003" w:tentative="1">
+      <w:start w:val="1"/>
+      <w:numFmt w:val="bullet"/>
+      <w:lvlText w:val="o"/>
+      <w:lvlJc w:val="left"/>
+      <w:pPr>
+        <w:ind w:left="3600" w:hanging="360"/>
+      </w:pPr>
+      <w:rPr>
+        <w:rFonts w:ascii="Courier New" w:hAnsi="Courier New" w:cs="Courier New" w:hint="default"/>
+      </w:rPr>
+    </w:lvl>
+    <w:lvl w:ilvl="5" w:tplc="04090005" w:tentative="1">
+      <w:start w:val="1"/>
+      <w:numFmt w:val="bullet"/>
+      <w:lvlText w:val=""/>
+      <w:lvlJc w:val="left"/>
+      <w:pPr>
+        <w:ind w:left="4320" w:hanging="360"/>
+      </w:pPr>
+      <w:rPr>
+        <w:rFonts w:ascii="Wingdings" w:hAnsi="Wingdings" w:hint="default"/>
+      </w:rPr>
+    </w:lvl>
+    <w:lvl w:ilvl="6" w:tplc="04090001" w:tentative="1">
+      <w:start w:val="1"/>
+      <w:numFmt w:val="bullet"/>
+      <w:lvlText w:val=""/>
+      <w:lvlJc w:val="left"/>
+      <w:pPr>
+        <w:ind w:left="5040" w:hanging="360"/>
+      </w:pPr>
+      <w:rPr>
+        <w:rFonts w:ascii="Symbol" w:hAnsi="Symbol" w:hint="default"/>
+      </w:rPr>
+    </w:lvl>
+    <w:lvl w:ilvl="7" w:tplc="04090003" w:tentative="1">
+      <w:start w:val="1"/>
+      <w:numFmt w:val="bullet"/>
+      <w:lvlText w:val="o"/>
+      <w:lvlJc w:val="left"/>
+      <w:pPr>
+        <w:ind w:left="5760" w:hanging="360"/>
+      </w:pPr>
+      <w:rPr>
+        <w:rFonts w:ascii="Courier New" w:hAnsi="Courier New" w:cs="Courier New" w:hint="default"/>
+      </w:rPr>
+    </w:lvl>
+    <w:lvl w:ilvl="8" w:tplc="04090005" w:tentative="1">
+      <w:start w:val="1"/>
+      <w:numFmt w:val="bullet"/>
+      <w:lvlText w:val=""/>
+      <w:lvlJc w:val="left"/>
+      <w:pPr>
+        <w:ind w:left="6480" w:hanging="360"/>
+      </w:pPr>
+      <w:rPr>
+        <w:rFonts w:ascii="Wingdings" w:hAnsi="Wingdings" w:hint="default"/>
+      </w:rPr>
+    </w:lvl>
+  </w:abstractNum>
+  <w:abstractNum w:abstractNumId="2">
+    <w:nsid w:val="68AA010C"/>
+    <w:multiLevelType w:val="hybridMultilevel"/>
+    <w:tmpl w:val="AF0A9AC8"/>
+    <w:lvl w:ilvl="0" w:tplc="6BD68420">
+      <w:start w:val="2"/>
+      <w:numFmt w:val="bullet"/>
+      <w:lvlText w:val=""/>
+      <w:lvlJc w:val="left"/>
+      <w:pPr>
+        <w:ind w:left="720" w:hanging="360"/>
+      </w:pPr>
+      <w:rPr>
+        <w:rFonts w:ascii="Symbol" w:eastAsiaTheme="minorHAnsi" w:hAnsi="Symbol" w:cstheme="minorBidi" w:hint="default"/>
+      </w:rPr>
+    </w:lvl>
+    <w:lvl w:ilvl="1" w:tplc="04090003" w:tentative="1">
+      <w:start w:val="1"/>
+      <w:numFmt w:val="bullet"/>
+      <w:lvlText w:val="o"/>
+      <w:lvlJc w:val="left"/>
+      <w:pPr>
+        <w:ind w:left="1440" w:hanging="360"/>
+      </w:pPr>
+      <w:rPr>
+        <w:rFonts w:ascii="Courier New" w:hAnsi="Courier New" w:cs="Courier New" w:hint="default"/>
+      </w:rPr>
+    </w:lvl>
+    <w:lvl w:ilvl="2" w:tplc="04090005" w:tentative="1">
+      <w:start w:val="1"/>
+      <w:numFmt w:val="bullet"/>
+      <w:lvlText w:val=""/>
+      <w:lvlJc w:val="left"/>
+      <w:pPr>
+        <w:ind w:left="2160" w:hanging="360"/>
+      </w:pPr>
+      <w:rPr>
+        <w:rFonts w:ascii="Wingdings" w:hAnsi="Wingdings" w:hint="default"/>
+      </w:rPr>
+    </w:lvl>
+    <w:lvl w:ilvl="3" w:tplc="04090001" w:tentative="1">
+      <w:start w:val="1"/>
+      <w:numFmt w:val="bullet"/>
+      <w:lvlText w:val=""/>
+      <w:lvlJc w:val="left"/>
+      <w:pPr>
+        <w:ind w:left="2880" w:hanging="360"/>
+      </w:pPr>
+      <w:rPr>
+        <w:rFonts w:ascii="Symbol" w:hAnsi="Symbol" w:hint="default"/>
+      </w:rPr>
+    </w:lvl>
+    <w:lvl w:ilvl="4" w:tplc="04090003" w:tentative="1">
+      <w:start w:val="1"/>
+      <w:numFmt w:val="bullet"/>
+      <w:lvlText w:val="o"/>
+      <w:lvlJc w:val="left"/>
+      <w:pPr>
+        <w:ind w:left="3600" w:hanging="360"/>
+      </w:pPr>
+      <w:rPr>
+        <w:rFonts w:ascii="Courier New" w:hAnsi="Courier New" w:cs="Courier New" w:hint="default"/>
+      </w:rPr>
+    </w:lvl>
+    <w:lvl w:ilvl="5" w:tplc="04090005" w:tentative="1">
+      <w:start w:val="1"/>
+      <w:numFmt w:val="bullet"/>
+      <w:lvlText w:val=""/>
+      <w:lvlJc w:val="left"/>
+      <w:pPr>
+        <w:ind w:left="4320" w:hanging="360"/>
+      </w:pPr>
+      <w:rPr>
+        <w:rFonts w:ascii="Wingdings" w:hAnsi="Wingdings" w:hint="default"/>
+      </w:rPr>
+    </w:lvl>
+    <w:lvl w:ilvl="6" w:tplc="04090001" w:tentative="1">
+      <w:start w:val="1"/>
+      <w:numFmt w:val="bullet"/>
+      <w:lvlText w:val=""/>
+      <w:lvlJc w:val="left"/>
+      <w:pPr>
+        <w:ind w:left="5040" w:hanging="360"/>
+      </w:pPr>
+      <w:rPr>
+        <w:rFonts w:ascii="Symbol" w:hAnsi="Symbol" w:hint="default"/>
+      </w:rPr>
+    </w:lvl>
+    <w:lvl w:ilvl="7" w:tplc="04090003" w:tentative="1">
+      <w:start w:val="1"/>
+      <w:numFmt w:val="bullet"/>
+      <w:lvlText w:val="o"/>
+      <w:lvlJc w:val="left"/>
+      <w:pPr>
+        <w:ind w:left="5760" w:hanging="360"/>
+      </w:pPr>
+      <w:rPr>
+        <w:rFonts w:ascii="Courier New" w:hAnsi="Courier New" w:cs="Courier New" w:hint="default"/>
+      </w:rPr>
+    </w:lvl>
+    <w:lvl w:ilvl="8" w:tplc="04090005" w:tentative="1">
+      <w:start w:val="1"/>
+      <w:numFmt w:val="bullet"/>
+      <w:lvlText w:val=""/>
+      <w:lvlJc w:val="left"/>
+      <w:pPr>
+        <w:ind w:left="6480" w:hanging="360"/>
+      </w:pPr>
+      <w:rPr>
+        <w:rFonts w:ascii="Wingdings" w:hAnsi="Wingdings" w:hint="default"/>
+      </w:rPr>
+    </w:lvl>
+  </w:abstractNum>
+  <w:num w:numId="1">
+    <w:abstractNumId w:val="1"/>
+  </w:num>
+  <w:num w:numId="2">
+    <w:abstractNumId w:val="2"/>
+  </w:num>
+  <w:num w:numId="3">
+    <w:abstractNumId w:val="0"/>
+  </w:num>
+</w:numbering>
 </file>
 
 <file path=word/styles.xml><?xml version="1.0" encoding="utf-8"?>
@@ -2583,6 +3208,28 @@
     <w:uiPriority w:val="99"/>
     <w:rsid w:val="00674A39"/>
   </w:style>
+  <w:style w:type="paragraph" w:styleId="ListParagraph">
+    <w:name w:val="List Paragraph"/>
+    <w:basedOn w:val="Normal"/>
+    <w:uiPriority w:val="34"/>
+    <w:qFormat/>
+    <w:rsid w:val="00BC671D"/>
+    <w:pPr>
+      <w:ind w:left="720"/>
+      <w:contextualSpacing/>
+    </w:pPr>
+  </w:style>
+  <w:style w:type="paragraph" w:customStyle="1" w:styleId="Callout">
+    <w:name w:val="Callout"/>
+    <w:basedOn w:val="Normal"/>
+    <w:qFormat/>
+    <w:rsid w:val="00D13EA9"/>
+    <w:rPr>
+      <w:b/>
+      <w:i/>
+      <w:color w:val="ED7D31" w:themeColor="accent2"/>
+    </w:rPr>
+  </w:style>
 </w:styles>
 </file>
 

</xml_diff>